<commit_message>
ajout du dossier SpaceSolo1 qui est mon application, premier commit
</commit_message>
<xml_diff>
--- a/SpaceSolo.docx
+++ b/SpaceSolo.docx
@@ -10,6 +10,15 @@
           <w:szCs w:val="56"/>
         </w:rPr>
       </w:pPr>
+      <w:r>
+        <w:rPr>
+          <w:sz w:val="56"/>
+          <w:szCs w:val="56"/>
+        </w:rPr>
+        <w:t>mkk</w:t>
+      </w:r>
+      <w:bookmarkStart w:id="0" w:name="_GoBack"/>
+      <w:bookmarkEnd w:id="0"/>
     </w:p>
     <w:p>
       <w:pPr>
@@ -2481,8 +2490,6 @@
         </w:rPr>
         <w:t>.</w:t>
       </w:r>
-      <w:bookmarkStart w:id="0" w:name="_GoBack"/>
-      <w:bookmarkEnd w:id="0"/>
     </w:p>
     <w:p>
       <w:pPr>
@@ -3369,7 +3376,7 @@
 </file>
 
 <file path=customXml/itemProps1.xml><?xml version="1.0" encoding="utf-8"?>
-<ds:datastoreItem xmlns:ds="http://schemas.openxmlformats.org/officeDocument/2006/customXml" ds:itemID="{55C0C402-1623-41DC-856C-9DC08BE44B7D}">
+<ds:datastoreItem xmlns:ds="http://schemas.openxmlformats.org/officeDocument/2006/customXml" ds:itemID="{9B7E3CD0-9BA3-4BE6-8725-16FC16047618}">
   <ds:schemaRefs>
     <ds:schemaRef ds:uri="http://schemas.openxmlformats.org/officeDocument/2006/bibliography"/>
   </ds:schemaRefs>

</xml_diff>